<commit_message>
[FEATURE] adding presentation materials
</commit_message>
<xml_diff>
--- a/Project/report.docx
+++ b/Project/report.docx
@@ -678,6 +678,9 @@
         <w:spacing w:line="360" w:lineRule="auto"/>
       </w:pPr>
       <m:oMathPara>
+        <m:oMathParaPr>
+          <m:jc m:val="left"/>
+        </m:oMathParaPr>
         <m:oMath>
           <m:func>
             <m:funcPr>
@@ -834,11 +837,15 @@
     <w:p>
       <w:pPr>
         <w:spacing w:line="360" w:lineRule="auto"/>
+        <w:ind w:left="720"/>
         <w:rPr>
           <w:lang w:val="en-US"/>
         </w:rPr>
       </w:pPr>
       <m:oMathPara>
+        <m:oMathParaPr>
+          <m:jc m:val="left"/>
+        </m:oMathParaPr>
         <m:oMath>
           <m:nary>
             <m:naryPr>
@@ -992,11 +999,15 @@
     <w:p>
       <w:pPr>
         <w:spacing w:line="360" w:lineRule="auto"/>
+        <w:ind w:left="720"/>
         <w:rPr>
           <w:lang w:val="en-US"/>
         </w:rPr>
       </w:pPr>
       <m:oMathPara>
+        <m:oMathParaPr>
+          <m:jc m:val="left"/>
+        </m:oMathParaPr>
         <m:oMath>
           <m:nary>
             <m:naryPr>
@@ -1164,11 +1175,15 @@
     <w:p>
       <w:pPr>
         <w:spacing w:line="360" w:lineRule="auto"/>
+        <w:ind w:left="720"/>
         <w:rPr>
           <w:lang w:val="en-US"/>
         </w:rPr>
       </w:pPr>
       <m:oMathPara>
+        <m:oMathParaPr>
+          <m:jc m:val="left"/>
+        </m:oMathParaPr>
         <m:oMath>
           <m:nary>
             <m:naryPr>
@@ -1310,11 +1325,433 @@
     <w:p>
       <w:pPr>
         <w:spacing w:line="360" w:lineRule="auto"/>
+        <w:ind w:left="720"/>
         <w:rPr>
           <w:lang w:val="en-US"/>
         </w:rPr>
       </w:pPr>
       <m:oMathPara>
+        <m:oMathParaPr>
+          <m:jc m:val="left"/>
+        </m:oMathParaPr>
+        <m:oMath>
+          <m:nary>
+            <m:naryPr>
+              <m:chr m:val="∑"/>
+              <m:limLoc m:val="undOvr"/>
+              <m:supHide m:val="1"/>
+              <m:ctrlPr>
+                <w:rPr>
+                  <w:rFonts w:ascii="Cambria Math" w:hAnsi="Cambria Math"/>
+                  <w:i/>
+                  <w:lang w:val="en-US"/>
+                </w:rPr>
+              </m:ctrlPr>
+            </m:naryPr>
+            <m:sub>
+              <m:r>
+                <w:rPr>
+                  <w:rFonts w:ascii="Cambria Math" w:hAnsi="Cambria Math"/>
+                  <w:lang w:val="en-US"/>
+                </w:rPr>
+                <m:t>s∈M</m:t>
+              </m:r>
+            </m:sub>
+            <m:sup/>
+            <m:e>
+              <m:nary>
+                <m:naryPr>
+                  <m:chr m:val="∑"/>
+                  <m:limLoc m:val="undOvr"/>
+                  <m:supHide m:val="1"/>
+                  <m:ctrlPr>
+                    <w:rPr>
+                      <w:rFonts w:ascii="Cambria Math" w:hAnsi="Cambria Math"/>
+                      <w:i/>
+                      <w:lang w:val="en-US"/>
+                    </w:rPr>
+                  </m:ctrlPr>
+                </m:naryPr>
+                <m:sub>
+                  <m:r>
+                    <w:rPr>
+                      <w:rFonts w:ascii="Cambria Math" w:hAnsi="Cambria Math"/>
+                      <w:lang w:val="en-US"/>
+                    </w:rPr>
+                    <m:t>i∈</m:t>
+                  </m:r>
+                  <m:sSub>
+                    <m:sSubPr>
+                      <m:ctrlPr>
+                        <w:rPr>
+                          <w:rFonts w:ascii="Cambria Math" w:hAnsi="Cambria Math"/>
+                          <w:i/>
+                          <w:lang w:val="en-US"/>
+                        </w:rPr>
+                      </m:ctrlPr>
+                    </m:sSubPr>
+                    <m:e>
+                      <m:r>
+                        <w:rPr>
+                          <w:rFonts w:ascii="Cambria Math" w:hAnsi="Cambria Math"/>
+                          <w:lang w:val="en-US"/>
+                        </w:rPr>
+                        <m:t>M</m:t>
+                      </m:r>
+                    </m:e>
+                    <m:sub>
+                      <m:r>
+                        <w:rPr>
+                          <w:rFonts w:ascii="Cambria Math" w:hAnsi="Cambria Math"/>
+                          <w:lang w:val="en-US"/>
+                        </w:rPr>
+                        <m:t>s</m:t>
+                      </m:r>
+                    </m:sub>
+                  </m:sSub>
+                </m:sub>
+                <m:sup/>
+                <m:e>
+                  <m:sSub>
+                    <m:sSubPr>
+                      <m:ctrlPr>
+                        <w:rPr>
+                          <w:rFonts w:ascii="Cambria Math" w:hAnsi="Cambria Math"/>
+                          <w:i/>
+                          <w:lang w:val="en-US"/>
+                        </w:rPr>
+                      </m:ctrlPr>
+                    </m:sSubPr>
+                    <m:e>
+                      <m:r>
+                        <w:rPr>
+                          <w:rFonts w:ascii="Cambria Math" w:hAnsi="Cambria Math"/>
+                          <w:lang w:val="en-US"/>
+                        </w:rPr>
+                        <m:t>x</m:t>
+                      </m:r>
+                    </m:e>
+                    <m:sub>
+                      <m:r>
+                        <w:rPr>
+                          <w:rFonts w:ascii="Cambria Math" w:hAnsi="Cambria Math"/>
+                          <w:lang w:val="en-US"/>
+                        </w:rPr>
+                        <m:t>s,i</m:t>
+                      </m:r>
+                    </m:sub>
+                  </m:sSub>
+                  <m:sSub>
+                    <m:sSubPr>
+                      <m:ctrlPr>
+                        <w:rPr>
+                          <w:rFonts w:ascii="Cambria Math" w:hAnsi="Cambria Math"/>
+                          <w:i/>
+                          <w:lang w:val="en-US"/>
+                        </w:rPr>
+                      </m:ctrlPr>
+                    </m:sSubPr>
+                    <m:e>
+                      <m:r>
+                        <w:rPr>
+                          <w:rFonts w:ascii="Cambria Math" w:hAnsi="Cambria Math"/>
+                          <w:lang w:val="en-US"/>
+                        </w:rPr>
+                        <m:t>v</m:t>
+                      </m:r>
+                    </m:e>
+                    <m:sub>
+                      <m:r>
+                        <w:rPr>
+                          <w:rFonts w:ascii="Cambria Math" w:hAnsi="Cambria Math"/>
+                          <w:lang w:val="en-US"/>
+                        </w:rPr>
+                        <m:t>s,i</m:t>
+                      </m:r>
+                    </m:sub>
+                  </m:sSub>
+                </m:e>
+              </m:nary>
+            </m:e>
+          </m:nary>
+          <m:r>
+            <w:rPr>
+              <w:rFonts w:ascii="Cambria Math" w:hAnsi="Cambria Math"/>
+              <w:lang w:val="en-US"/>
+            </w:rPr>
+            <m:t>≥</m:t>
+          </m:r>
+          <m:sSub>
+            <m:sSubPr>
+              <m:ctrlPr>
+                <w:rPr>
+                  <w:rFonts w:ascii="Cambria Math" w:hAnsi="Cambria Math"/>
+                  <w:i/>
+                  <w:lang w:val="en-US"/>
+                </w:rPr>
+              </m:ctrlPr>
+            </m:sSubPr>
+            <m:e>
+              <m:r>
+                <w:rPr>
+                  <w:rFonts w:ascii="Cambria Math" w:hAnsi="Cambria Math"/>
+                  <w:lang w:val="en-US"/>
+                </w:rPr>
+                <m:t>LB</m:t>
+              </m:r>
+            </m:e>
+            <m:sub>
+              <m:r>
+                <w:rPr>
+                  <w:rFonts w:ascii="Cambria Math" w:hAnsi="Cambria Math"/>
+                  <w:lang w:val="en-US"/>
+                </w:rPr>
+                <m:t>VaR, avg</m:t>
+              </m:r>
+            </m:sub>
+          </m:sSub>
+          <m:nary>
+            <m:naryPr>
+              <m:chr m:val="∑"/>
+              <m:limLoc m:val="undOvr"/>
+              <m:supHide m:val="1"/>
+              <m:ctrlPr>
+                <w:rPr>
+                  <w:rFonts w:ascii="Cambria Math" w:hAnsi="Cambria Math"/>
+                  <w:i/>
+                  <w:lang w:val="en-US"/>
+                </w:rPr>
+              </m:ctrlPr>
+            </m:naryPr>
+            <m:sub>
+              <m:r>
+                <w:rPr>
+                  <w:rFonts w:ascii="Cambria Math" w:hAnsi="Cambria Math"/>
+                  <w:lang w:val="en-US"/>
+                </w:rPr>
+                <m:t>s∈M</m:t>
+              </m:r>
+            </m:sub>
+            <m:sup/>
+            <m:e>
+              <m:nary>
+                <m:naryPr>
+                  <m:chr m:val="∑"/>
+                  <m:limLoc m:val="undOvr"/>
+                  <m:supHide m:val="1"/>
+                  <m:ctrlPr>
+                    <w:rPr>
+                      <w:rFonts w:ascii="Cambria Math" w:hAnsi="Cambria Math"/>
+                      <w:i/>
+                      <w:lang w:val="en-US"/>
+                    </w:rPr>
+                  </m:ctrlPr>
+                </m:naryPr>
+                <m:sub>
+                  <m:r>
+                    <w:rPr>
+                      <w:rFonts w:ascii="Cambria Math" w:hAnsi="Cambria Math"/>
+                      <w:lang w:val="en-US"/>
+                    </w:rPr>
+                    <m:t>i∈</m:t>
+                  </m:r>
+                  <m:sSub>
+                    <m:sSubPr>
+                      <m:ctrlPr>
+                        <w:rPr>
+                          <w:rFonts w:ascii="Cambria Math" w:hAnsi="Cambria Math"/>
+                          <w:i/>
+                          <w:lang w:val="en-US"/>
+                        </w:rPr>
+                      </m:ctrlPr>
+                    </m:sSubPr>
+                    <m:e>
+                      <m:r>
+                        <w:rPr>
+                          <w:rFonts w:ascii="Cambria Math" w:hAnsi="Cambria Math"/>
+                          <w:lang w:val="en-US"/>
+                        </w:rPr>
+                        <m:t>M</m:t>
+                      </m:r>
+                    </m:e>
+                    <m:sub>
+                      <m:r>
+                        <w:rPr>
+                          <w:rFonts w:ascii="Cambria Math" w:hAnsi="Cambria Math"/>
+                          <w:lang w:val="en-US"/>
+                        </w:rPr>
+                        <m:t>s</m:t>
+                      </m:r>
+                    </m:sub>
+                  </m:sSub>
+                </m:sub>
+                <m:sup/>
+                <m:e>
+                  <m:sSub>
+                    <m:sSubPr>
+                      <m:ctrlPr>
+                        <w:rPr>
+                          <w:rFonts w:ascii="Cambria Math" w:hAnsi="Cambria Math"/>
+                          <w:i/>
+                          <w:lang w:val="en-US"/>
+                        </w:rPr>
+                      </m:ctrlPr>
+                    </m:sSubPr>
+                    <m:e>
+                      <m:r>
+                        <w:rPr>
+                          <w:rFonts w:ascii="Cambria Math" w:hAnsi="Cambria Math"/>
+                          <w:lang w:val="en-US"/>
+                        </w:rPr>
+                        <m:t>x</m:t>
+                      </m:r>
+                    </m:e>
+                    <m:sub>
+                      <m:r>
+                        <w:rPr>
+                          <w:rFonts w:ascii="Cambria Math" w:hAnsi="Cambria Math"/>
+                          <w:lang w:val="en-US"/>
+                        </w:rPr>
+                        <m:t>s,i</m:t>
+                      </m:r>
+                    </m:sub>
+                  </m:sSub>
+                </m:e>
+              </m:nary>
+            </m:e>
+          </m:nary>
+        </m:oMath>
+      </m:oMathPara>
+    </w:p>
+    <w:p>
+      <w:pPr>
+        <w:spacing w:line="360" w:lineRule="auto"/>
+        <w:ind w:left="720"/>
+        <w:rPr>
+          <w:lang w:val="en-US"/>
+        </w:rPr>
+      </w:pPr>
+      <m:oMathPara>
+        <m:oMathParaPr>
+          <m:jc m:val="left"/>
+        </m:oMathParaPr>
+        <m:oMath>
+          <m:sSub>
+            <m:sSubPr>
+              <m:ctrlPr>
+                <w:rPr>
+                  <w:rFonts w:ascii="Cambria Math" w:hAnsi="Cambria Math"/>
+                  <w:i/>
+                  <w:lang w:val="en-US"/>
+                </w:rPr>
+              </m:ctrlPr>
+            </m:sSubPr>
+            <m:e>
+              <m:r>
+                <w:rPr>
+                  <w:rFonts w:ascii="Cambria Math" w:hAnsi="Cambria Math"/>
+                  <w:lang w:val="en-US"/>
+                </w:rPr>
+                <m:t>x</m:t>
+              </m:r>
+            </m:e>
+            <m:sub>
+              <m:r>
+                <w:rPr>
+                  <w:rFonts w:ascii="Cambria Math" w:hAnsi="Cambria Math"/>
+                  <w:lang w:val="en-US"/>
+                </w:rPr>
+                <m:t>s,i</m:t>
+              </m:r>
+            </m:sub>
+          </m:sSub>
+          <m:sSub>
+            <m:sSubPr>
+              <m:ctrlPr>
+                <w:rPr>
+                  <w:rFonts w:ascii="Cambria Math" w:hAnsi="Cambria Math"/>
+                  <w:i/>
+                  <w:lang w:val="en-US"/>
+                </w:rPr>
+              </m:ctrlPr>
+            </m:sSubPr>
+            <m:e>
+              <m:r>
+                <w:rPr>
+                  <w:rFonts w:ascii="Cambria Math" w:hAnsi="Cambria Math"/>
+                  <w:lang w:val="en-US"/>
+                </w:rPr>
+                <m:t>v</m:t>
+              </m:r>
+            </m:e>
+            <m:sub>
+              <m:r>
+                <w:rPr>
+                  <w:rFonts w:ascii="Cambria Math" w:hAnsi="Cambria Math"/>
+                  <w:lang w:val="en-US"/>
+                </w:rPr>
+                <m:t>s,i</m:t>
+              </m:r>
+            </m:sub>
+          </m:sSub>
+          <m:r>
+            <w:rPr>
+              <w:rFonts w:ascii="Cambria Math" w:hAnsi="Cambria Math"/>
+              <w:lang w:val="en-US"/>
+            </w:rPr>
+            <m:t>≥</m:t>
+          </m:r>
+          <m:sSub>
+            <m:sSubPr>
+              <m:ctrlPr>
+                <w:rPr>
+                  <w:rFonts w:ascii="Cambria Math" w:hAnsi="Cambria Math"/>
+                  <w:i/>
+                  <w:lang w:val="en-US"/>
+                </w:rPr>
+              </m:ctrlPr>
+            </m:sSubPr>
+            <m:e>
+              <m:r>
+                <w:rPr>
+                  <w:rFonts w:ascii="Cambria Math" w:hAnsi="Cambria Math"/>
+                  <w:lang w:val="en-US"/>
+                </w:rPr>
+                <m:t>LB</m:t>
+              </m:r>
+            </m:e>
+            <m:sub>
+              <m:r>
+                <w:rPr>
+                  <w:rFonts w:ascii="Cambria Math" w:hAnsi="Cambria Math"/>
+                  <w:lang w:val="en-US"/>
+                </w:rPr>
+                <m:t>VaR</m:t>
+              </m:r>
+            </m:sub>
+          </m:sSub>
+          <m:r>
+            <w:rPr>
+              <w:rFonts w:ascii="Cambria Math" w:hAnsi="Cambria Math"/>
+              <w:lang w:val="en-US"/>
+            </w:rPr>
+            <m:t xml:space="preserve">    ∀i∈s,∀s∈M</m:t>
+          </m:r>
+        </m:oMath>
+      </m:oMathPara>
+    </w:p>
+    <w:p>
+      <w:pPr>
+        <w:spacing w:line="360" w:lineRule="auto"/>
+        <w:ind w:left="720"/>
+        <w:rPr>
+          <w:lang w:val="en-US"/>
+        </w:rPr>
+      </w:pPr>
+      <m:oMathPara>
+        <m:oMathParaPr>
+          <m:jc m:val="left"/>
+        </m:oMathParaPr>
         <m:oMath>
           <m:nary>
             <m:naryPr>
@@ -1860,6 +2297,33 @@
           </m:nary>
         </m:oMath>
       </m:oMathPara>
+    </w:p>
+    <w:p>
+      <w:pPr>
+        <w:spacing w:line="360" w:lineRule="auto"/>
+        <w:ind w:left="720"/>
+        <w:rPr>
+          <w:lang w:val="en-US"/>
+        </w:rPr>
+      </w:pPr>
+    </w:p>
+    <w:p>
+      <w:pPr>
+        <w:spacing w:line="360" w:lineRule="auto"/>
+        <w:ind w:left="720"/>
+        <w:rPr>
+          <w:lang w:val="en-US"/>
+        </w:rPr>
+      </w:pPr>
+    </w:p>
+    <w:p>
+      <w:pPr>
+        <w:spacing w:line="360" w:lineRule="auto"/>
+        <w:ind w:left="720"/>
+        <w:rPr>
+          <w:lang w:val="en-US"/>
+        </w:rPr>
+      </w:pPr>
     </w:p>
     <w:sectPr>
       <w:pgSz w:w="11900" w:h="16840"/>

</xml_diff>